<commit_message>
Minor changes to some docs
</commit_message>
<xml_diff>
--- a/labs/IGGI GD2 Rolling Horizon Lab Exercise.docx
+++ b/labs/IGGI GD2 Rolling Horizon Lab Exercise.docx
@@ -654,22 +654,20 @@
       <w:r>
         <w:fldChar w:fldCharType="end"/>
       </w:r>
-      <w:bookmarkStart w:id="3" w:name="_GoBack"/>
+    </w:p>
+    <w:p>
+      <w:pPr>
+        <w:pStyle w:val="Heading2"/>
+      </w:pPr>
+      <w:bookmarkStart w:id="3" w:name="_Toc515829689"/>
+      <w:bookmarkStart w:id="4" w:name="_Toc515829780"/>
+      <w:bookmarkStart w:id="5" w:name="_Toc515970689"/>
+      <w:r>
+        <w:t>Introduction</w:t>
+      </w:r>
       <w:bookmarkEnd w:id="3"/>
-    </w:p>
-    <w:p>
-      <w:pPr>
-        <w:pStyle w:val="Heading2"/>
-      </w:pPr>
-      <w:bookmarkStart w:id="4" w:name="_Toc515829689"/>
-      <w:bookmarkStart w:id="5" w:name="_Toc515829780"/>
-      <w:bookmarkStart w:id="6" w:name="_Toc515970689"/>
-      <w:r>
-        <w:t>Introduction</w:t>
-      </w:r>
       <w:bookmarkEnd w:id="4"/>
       <w:bookmarkEnd w:id="5"/>
-      <w:bookmarkEnd w:id="6"/>
     </w:p>
     <w:p/>
     <w:p>
@@ -719,15 +717,7 @@
         </w:numPr>
       </w:pPr>
       <w:r>
-        <w:t xml:space="preserve">Check out the latest software from the </w:t>
-      </w:r>
-      <w:proofErr w:type="spellStart"/>
-      <w:r>
-        <w:t>github</w:t>
-      </w:r>
-      <w:proofErr w:type="spellEnd"/>
-      <w:r>
-        <w:t xml:space="preserve"> repo</w:t>
+        <w:t>Check out the latest software from the github repo</w:t>
       </w:r>
     </w:p>
     <w:p>
@@ -739,13 +729,8 @@
         </w:numPr>
       </w:pPr>
       <w:r>
-        <w:t xml:space="preserve">Run a RHEA agent to player Asteroids and </w:t>
-      </w:r>
-      <w:proofErr w:type="spellStart"/>
-      <w:r>
-        <w:t>CaveSwing</w:t>
-      </w:r>
-      <w:proofErr w:type="spellEnd"/>
+        <w:t>Run a RHEA agent to player Asteroids and CaveSwing</w:t>
+      </w:r>
     </w:p>
     <w:p>
       <w:pPr>
@@ -756,15 +741,7 @@
         </w:numPr>
       </w:pPr>
       <w:r>
-        <w:t xml:space="preserve">Play with the </w:t>
-      </w:r>
-      <w:proofErr w:type="spellStart"/>
-      <w:r>
-        <w:t>CaveSwing</w:t>
-      </w:r>
-      <w:proofErr w:type="spellEnd"/>
-      <w:r>
-        <w:t xml:space="preserve"> game to see where the default RHEA agents </w:t>
+        <w:t xml:space="preserve">Play with the CaveSwing game to see where the default RHEA agents </w:t>
       </w:r>
       <w:proofErr w:type="gramStart"/>
       <w:r>
@@ -786,14 +763,9 @@
       <w:r>
         <w:t xml:space="preserve">Set up a search space for a RHEA agent for </w:t>
       </w:r>
-      <w:proofErr w:type="spellStart"/>
       <w:proofErr w:type="gramStart"/>
       <w:r>
-        <w:t>CaveSwing</w:t>
-      </w:r>
-      <w:proofErr w:type="spellEnd"/>
-      <w:r>
-        <w:t>, and</w:t>
+        <w:t>CaveSwing, and</w:t>
       </w:r>
       <w:proofErr w:type="gramEnd"/>
       <w:r>
@@ -805,102 +777,76 @@
       <w:pPr>
         <w:pStyle w:val="Heading2"/>
       </w:pPr>
-      <w:bookmarkStart w:id="7" w:name="_Toc515829690"/>
-      <w:bookmarkStart w:id="8" w:name="_Toc515829781"/>
-      <w:bookmarkStart w:id="9" w:name="_Toc515970690"/>
+      <w:bookmarkStart w:id="6" w:name="_Toc515829690"/>
+      <w:bookmarkStart w:id="7" w:name="_Toc515829781"/>
+      <w:bookmarkStart w:id="8" w:name="_Toc515970690"/>
       <w:r>
         <w:t xml:space="preserve">Downloading </w:t>
       </w:r>
       <w:r>
         <w:t>and Running the Software</w:t>
       </w:r>
+      <w:bookmarkEnd w:id="6"/>
       <w:bookmarkEnd w:id="7"/>
+      <w:r>
+        <w:t xml:space="preserve"> (5 mins)</w:t>
+      </w:r>
       <w:bookmarkEnd w:id="8"/>
-      <w:r>
-        <w:t xml:space="preserve"> (5 mins)</w:t>
+    </w:p>
+    <w:p/>
+    <w:p>
+      <w:r>
+        <w:t>Download the software from the following Github:</w:t>
+      </w:r>
+    </w:p>
+    <w:p>
+      <w:hyperlink r:id="rId7" w:history="1">
+        <w:r>
+          <w:rPr>
+            <w:rStyle w:val="Hyperlink"/>
+          </w:rPr>
+          <w:t>https://github.com/ljialin/SimpleAsteroids</w:t>
+        </w:r>
+      </w:hyperlink>
+    </w:p>
+    <w:p/>
+    <w:p>
+      <w:r>
+        <w:t>(we suggest you download the .zip file)</w:t>
+      </w:r>
+    </w:p>
+    <w:p/>
+    <w:p>
+      <w:r>
+        <w:t xml:space="preserve">Open the </w:t>
+      </w:r>
+      <w:r>
+        <w:t>project</w:t>
+      </w:r>
+      <w:r>
+        <w:t xml:space="preserve"> in your favourite Java IDE (we recommend Intellij Idea).</w:t>
+      </w:r>
+    </w:p>
+    <w:p/>
+    <w:p>
+      <w:pPr>
+        <w:pStyle w:val="Heading2"/>
+      </w:pPr>
+      <w:bookmarkStart w:id="9" w:name="_Toc515970691"/>
+      <w:r>
+        <w:t>Asteroids and CaveSwing (30 mins)</w:t>
       </w:r>
       <w:bookmarkEnd w:id="9"/>
     </w:p>
     <w:p/>
     <w:p>
       <w:r>
-        <w:t xml:space="preserve">Download the software from the following </w:t>
-      </w:r>
-      <w:proofErr w:type="spellStart"/>
-      <w:r>
-        <w:t>Github</w:t>
-      </w:r>
-      <w:proofErr w:type="spellEnd"/>
-      <w:r>
-        <w:t>:</w:t>
-      </w:r>
-    </w:p>
-    <w:p>
-      <w:hyperlink r:id="rId7" w:history="1">
-        <w:r>
-          <w:rPr>
-            <w:rStyle w:val="Hyperlink"/>
-          </w:rPr>
-          <w:t>https://github.com/ljialin/SimpleAsteroids</w:t>
-        </w:r>
-      </w:hyperlink>
-    </w:p>
-    <w:p/>
-    <w:p>
-      <w:r>
-        <w:t>(we suggest you download the .zip file)</w:t>
-      </w:r>
-    </w:p>
-    <w:p/>
-    <w:p>
-      <w:r>
-        <w:t xml:space="preserve">Open the </w:t>
-      </w:r>
-      <w:r>
-        <w:t>project</w:t>
-      </w:r>
-      <w:r>
-        <w:t xml:space="preserve"> in your favourite Java IDE (we recommend </w:t>
-      </w:r>
-      <w:proofErr w:type="spellStart"/>
-      <w:r>
-        <w:t>Intellij</w:t>
-      </w:r>
-      <w:proofErr w:type="spellEnd"/>
-      <w:r>
-        <w:t xml:space="preserve"> Idea).</w:t>
-      </w:r>
-    </w:p>
-    <w:p/>
-    <w:p>
-      <w:pPr>
-        <w:pStyle w:val="Heading2"/>
-      </w:pPr>
-      <w:bookmarkStart w:id="10" w:name="_Toc515970691"/>
-      <w:r>
-        <w:t xml:space="preserve">Asteroids and </w:t>
-      </w:r>
-      <w:proofErr w:type="spellStart"/>
-      <w:r>
-        <w:t>CaveSwing</w:t>
-      </w:r>
-      <w:proofErr w:type="spellEnd"/>
-      <w:r>
-        <w:t xml:space="preserve"> (30 mins)</w:t>
-      </w:r>
-      <w:bookmarkEnd w:id="10"/>
-    </w:p>
-    <w:p/>
-    <w:p>
-      <w:r>
         <w:t xml:space="preserve">Start by running the file: </w:t>
       </w:r>
-      <w:proofErr w:type="spellStart"/>
       <w:proofErr w:type="gramStart"/>
       <w:r>
         <w:t>asteroids.GameSpeedTest</w:t>
       </w:r>
-      <w:proofErr w:type="spellEnd"/>
       <w:proofErr w:type="gramEnd"/>
       <w:r>
         <w:t xml:space="preserve"> with its default settings.</w:t>
@@ -949,7 +895,6 @@
           <w:szCs w:val="18"/>
         </w:rPr>
       </w:pPr>
-      <w:proofErr w:type="spellStart"/>
       <w:r>
         <w:rPr>
           <w:rFonts w:ascii="Menlo" w:eastAsia="Times New Roman" w:hAnsi="Menlo" w:cs="Menlo"/>
@@ -968,9 +913,45 @@
           <w:sz w:val="18"/>
           <w:szCs w:val="18"/>
         </w:rPr>
-        <w:t>seqLength</w:t>
-      </w:r>
-      <w:proofErr w:type="spellEnd"/>
+        <w:t xml:space="preserve">seqLength </w:t>
+      </w:r>
+      <w:r>
+        <w:rPr>
+          <w:rFonts w:ascii="Menlo" w:eastAsia="Times New Roman" w:hAnsi="Menlo" w:cs="Menlo"/>
+          <w:color w:val="000000"/>
+          <w:sz w:val="18"/>
+          <w:szCs w:val="18"/>
+        </w:rPr>
+        <w:t xml:space="preserve">= </w:t>
+      </w:r>
+      <w:r>
+        <w:rPr>
+          <w:rFonts w:ascii="Menlo" w:eastAsia="Times New Roman" w:hAnsi="Menlo" w:cs="Menlo"/>
+          <w:color w:val="0000FF"/>
+          <w:sz w:val="18"/>
+          <w:szCs w:val="18"/>
+        </w:rPr>
+        <w:t>100</w:t>
+      </w:r>
+      <w:r>
+        <w:rPr>
+          <w:rFonts w:ascii="Menlo" w:eastAsia="Times New Roman" w:hAnsi="Menlo" w:cs="Menlo"/>
+          <w:color w:val="000000"/>
+          <w:sz w:val="18"/>
+          <w:szCs w:val="18"/>
+        </w:rPr>
+        <w:t>;</w:t>
+      </w:r>
+      <w:r>
+        <w:rPr>
+          <w:rFonts w:ascii="Menlo" w:eastAsia="Times New Roman" w:hAnsi="Menlo" w:cs="Menlo"/>
+          <w:color w:val="000000"/>
+          <w:sz w:val="18"/>
+          <w:szCs w:val="18"/>
+        </w:rPr>
+        <w:br/>
+        <w:t>Game.</w:t>
+      </w:r>
       <w:r>
         <w:rPr>
           <w:rFonts w:ascii="Menlo" w:eastAsia="Times New Roman" w:hAnsi="Menlo" w:cs="Menlo"/>
@@ -980,7 +961,7 @@
           <w:sz w:val="18"/>
           <w:szCs w:val="18"/>
         </w:rPr>
-        <w:t xml:space="preserve"> </w:t>
+        <w:t xml:space="preserve">nEvals </w:t>
       </w:r>
       <w:r>
         <w:rPr>
@@ -998,7 +979,7 @@
           <w:sz w:val="18"/>
           <w:szCs w:val="18"/>
         </w:rPr>
-        <w:t>100</w:t>
+        <w:t>20</w:t>
       </w:r>
       <w:r>
         <w:rPr>
@@ -1009,103 +990,17 @@
         </w:rPr>
         <w:t>;</w:t>
       </w:r>
-      <w:r>
-        <w:rPr>
-          <w:rFonts w:ascii="Menlo" w:eastAsia="Times New Roman" w:hAnsi="Menlo" w:cs="Menlo"/>
-          <w:color w:val="000000"/>
-          <w:sz w:val="18"/>
-          <w:szCs w:val="18"/>
-        </w:rPr>
-        <w:br/>
-      </w:r>
-      <w:proofErr w:type="spellStart"/>
-      <w:r>
-        <w:rPr>
-          <w:rFonts w:ascii="Menlo" w:eastAsia="Times New Roman" w:hAnsi="Menlo" w:cs="Menlo"/>
-          <w:color w:val="000000"/>
-          <w:sz w:val="18"/>
-          <w:szCs w:val="18"/>
-        </w:rPr>
-        <w:t>Game.</w:t>
-      </w:r>
-      <w:r>
-        <w:rPr>
-          <w:rFonts w:ascii="Menlo" w:eastAsia="Times New Roman" w:hAnsi="Menlo" w:cs="Menlo"/>
-          <w:i/>
-          <w:iCs/>
-          <w:color w:val="660E7A"/>
-          <w:sz w:val="18"/>
-          <w:szCs w:val="18"/>
-        </w:rPr>
-        <w:t>nEvals</w:t>
-      </w:r>
-      <w:proofErr w:type="spellEnd"/>
-      <w:r>
-        <w:rPr>
-          <w:rFonts w:ascii="Menlo" w:eastAsia="Times New Roman" w:hAnsi="Menlo" w:cs="Menlo"/>
-          <w:i/>
-          <w:iCs/>
-          <w:color w:val="660E7A"/>
-          <w:sz w:val="18"/>
-          <w:szCs w:val="18"/>
-        </w:rPr>
-        <w:t xml:space="preserve"> </w:t>
-      </w:r>
-      <w:r>
-        <w:rPr>
-          <w:rFonts w:ascii="Menlo" w:eastAsia="Times New Roman" w:hAnsi="Menlo" w:cs="Menlo"/>
-          <w:color w:val="000000"/>
-          <w:sz w:val="18"/>
-          <w:szCs w:val="18"/>
-        </w:rPr>
-        <w:t xml:space="preserve">= </w:t>
-      </w:r>
-      <w:r>
-        <w:rPr>
-          <w:rFonts w:ascii="Menlo" w:eastAsia="Times New Roman" w:hAnsi="Menlo" w:cs="Menlo"/>
-          <w:color w:val="0000FF"/>
-          <w:sz w:val="18"/>
-          <w:szCs w:val="18"/>
-        </w:rPr>
-        <w:t>20</w:t>
-      </w:r>
-      <w:r>
-        <w:rPr>
-          <w:rFonts w:ascii="Menlo" w:eastAsia="Times New Roman" w:hAnsi="Menlo" w:cs="Menlo"/>
-          <w:color w:val="000000"/>
-          <w:sz w:val="18"/>
-          <w:szCs w:val="18"/>
-        </w:rPr>
-        <w:t>;</w:t>
-      </w:r>
-    </w:p>
-    <w:p>
-      <w:r>
-        <w:t xml:space="preserve">Experiment with different numbers of sequence evaluations (also referred to as rollouts), and with different sequence lengths.  The product of these values gives the number of game ticks used per decision.  As you experiment with the numbers, there is no need to keep this product constant.  For example, while keeping the same sequence length, how small can the </w:t>
-      </w:r>
-      <w:proofErr w:type="spellStart"/>
-      <w:r>
-        <w:t>nEvals</w:t>
-      </w:r>
-      <w:proofErr w:type="spellEnd"/>
-      <w:r>
-        <w:t xml:space="preserve"> be before performance steeply declines?  (e.g. average score below 5,000).</w:t>
-      </w:r>
-    </w:p>
-    <w:p/>
-    <w:p>
-      <w:r>
-        <w:t xml:space="preserve">Repeat the experiment for </w:t>
-      </w:r>
-      <w:proofErr w:type="spellStart"/>
-      <w:r>
-        <w:t>CaveSwing</w:t>
-      </w:r>
-      <w:proofErr w:type="spellEnd"/>
-      <w:r>
-        <w:t xml:space="preserve">, by running </w:t>
-      </w:r>
-      <w:proofErr w:type="spellStart"/>
+    </w:p>
+    <w:p>
+      <w:r>
+        <w:t>Experiment with different numbers of sequence evaluations (also referred to as rollouts), and with different sequence lengths.  The product of these values gives the number of game ticks used per decision.  As you experiment with the numbers, there is no need to keep this product constant.  For example, while keeping the same sequence length, how small can the nEvals be before performance steeply declines?  (e.g. average score below 5,000).</w:t>
+      </w:r>
+    </w:p>
+    <w:p/>
+    <w:p>
+      <w:r>
+        <w:t xml:space="preserve">Repeat the experiment for CaveSwing, by running </w:t>
+      </w:r>
       <w:proofErr w:type="gramStart"/>
       <w:r>
         <w:t>caveswing.</w:t>
@@ -1113,7 +1008,6 @@
       <w:r>
         <w:t>EvoAgentVisTest</w:t>
       </w:r>
-      <w:proofErr w:type="spellEnd"/>
       <w:proofErr w:type="gramEnd"/>
       <w:r>
         <w:t>.</w:t>
@@ -1158,45 +1052,14 @@
           <w:szCs w:val="18"/>
         </w:rPr>
       </w:pPr>
-      <w:proofErr w:type="spellStart"/>
-      <w:r>
-        <w:rPr>
-          <w:rFonts w:ascii="Menlo" w:eastAsia="Times New Roman" w:hAnsi="Menlo" w:cs="Menlo"/>
-          <w:color w:val="000000"/>
-          <w:sz w:val="18"/>
-          <w:szCs w:val="18"/>
-        </w:rPr>
-        <w:t>CaveSwingParams</w:t>
-      </w:r>
-      <w:proofErr w:type="spellEnd"/>
-      <w:r>
-        <w:rPr>
-          <w:rFonts w:ascii="Menlo" w:eastAsia="Times New Roman" w:hAnsi="Menlo" w:cs="Menlo"/>
-          <w:color w:val="000000"/>
-          <w:sz w:val="18"/>
-          <w:szCs w:val="18"/>
-        </w:rPr>
-        <w:t xml:space="preserve"> </w:t>
-      </w:r>
-      <w:proofErr w:type="spellStart"/>
-      <w:r>
-        <w:rPr>
-          <w:rFonts w:ascii="Menlo" w:eastAsia="Times New Roman" w:hAnsi="Menlo" w:cs="Menlo"/>
-          <w:color w:val="000000"/>
-          <w:sz w:val="18"/>
-          <w:szCs w:val="18"/>
-        </w:rPr>
-        <w:t>params</w:t>
-      </w:r>
-      <w:proofErr w:type="spellEnd"/>
-      <w:r>
-        <w:rPr>
-          <w:rFonts w:ascii="Menlo" w:eastAsia="Times New Roman" w:hAnsi="Menlo" w:cs="Menlo"/>
-          <w:color w:val="000000"/>
-          <w:sz w:val="18"/>
-          <w:szCs w:val="18"/>
-        </w:rPr>
-        <w:t xml:space="preserve"> = </w:t>
+      <w:r>
+        <w:rPr>
+          <w:rFonts w:ascii="Menlo" w:eastAsia="Times New Roman" w:hAnsi="Menlo" w:cs="Menlo"/>
+          <w:color w:val="000000"/>
+          <w:sz w:val="18"/>
+          <w:szCs w:val="18"/>
+        </w:rPr>
+        <w:t xml:space="preserve">CaveSwingParams params = </w:t>
       </w:r>
       <w:r>
         <w:rPr>
@@ -1209,7 +1072,6 @@
         </w:rPr>
         <w:t xml:space="preserve">new </w:t>
       </w:r>
-      <w:proofErr w:type="spellStart"/>
       <w:proofErr w:type="gramStart"/>
       <w:r>
         <w:rPr>
@@ -1218,17 +1080,7 @@
           <w:sz w:val="18"/>
           <w:szCs w:val="18"/>
         </w:rPr>
-        <w:t>CaveSwingParams</w:t>
-      </w:r>
-      <w:proofErr w:type="spellEnd"/>
-      <w:r>
-        <w:rPr>
-          <w:rFonts w:ascii="Menlo" w:eastAsia="Times New Roman" w:hAnsi="Menlo" w:cs="Menlo"/>
-          <w:color w:val="000000"/>
-          <w:sz w:val="18"/>
-          <w:szCs w:val="18"/>
-        </w:rPr>
-        <w:t>(</w:t>
+        <w:t>CaveSwingParams(</w:t>
       </w:r>
       <w:proofErr w:type="gramEnd"/>
       <w:r>
@@ -1248,15 +1100,6 @@
           <w:szCs w:val="18"/>
         </w:rPr>
         <w:br/>
-      </w:r>
-      <w:proofErr w:type="spellStart"/>
-      <w:r>
-        <w:rPr>
-          <w:rFonts w:ascii="Menlo" w:eastAsia="Times New Roman" w:hAnsi="Menlo" w:cs="Menlo"/>
-          <w:color w:val="000000"/>
-          <w:sz w:val="18"/>
-          <w:szCs w:val="18"/>
-        </w:rPr>
         <w:t>params.</w:t>
       </w:r>
       <w:r>
@@ -1268,19 +1111,7 @@
           <w:sz w:val="18"/>
           <w:szCs w:val="18"/>
         </w:rPr>
-        <w:t>maxTicks</w:t>
-      </w:r>
-      <w:proofErr w:type="spellEnd"/>
-      <w:r>
-        <w:rPr>
-          <w:rFonts w:ascii="Menlo" w:eastAsia="Times New Roman" w:hAnsi="Menlo" w:cs="Menlo"/>
-          <w:b/>
-          <w:bCs/>
-          <w:color w:val="660E7A"/>
-          <w:sz w:val="18"/>
-          <w:szCs w:val="18"/>
-        </w:rPr>
-        <w:t xml:space="preserve"> </w:t>
+        <w:t xml:space="preserve">maxTicks </w:t>
       </w:r>
       <w:r>
         <w:rPr>
@@ -1338,7 +1169,6 @@
         </w:rPr>
         <w:t xml:space="preserve">// </w:t>
       </w:r>
-      <w:proofErr w:type="spellStart"/>
       <w:r>
         <w:rPr>
           <w:rFonts w:ascii="Menlo" w:eastAsia="Times New Roman" w:hAnsi="Menlo" w:cs="Menlo"/>
@@ -1350,9 +1180,8 @@
           <w:sz w:val="18"/>
           <w:szCs w:val="18"/>
         </w:rPr>
-        <w:t>todo</w:t>
-      </w:r>
-      <w:proofErr w:type="spellEnd"/>
+        <w:t>todo: how does changing the parameter settings affect AI agent performance?</w:t>
+      </w:r>
       <w:r>
         <w:rPr>
           <w:rFonts w:ascii="Menlo" w:eastAsia="Times New Roman" w:hAnsi="Menlo" w:cs="Menlo"/>
@@ -1364,7 +1193,18 @@
           <w:sz w:val="18"/>
           <w:szCs w:val="18"/>
         </w:rPr>
-        <w:t>: how does changing the parameter settings affect AI agent performance?</w:t>
+        <w:br/>
+      </w:r>
+      <w:r>
+        <w:rPr>
+          <w:rFonts w:ascii="Menlo" w:eastAsia="Times New Roman" w:hAnsi="Menlo" w:cs="Menlo"/>
+          <w:i/>
+          <w:iCs/>
+          <w:color w:val="808080"/>
+          <w:sz w:val="18"/>
+          <w:szCs w:val="18"/>
+        </w:rPr>
+        <w:t xml:space="preserve">// </w:t>
       </w:r>
       <w:r>
         <w:rPr>
@@ -1377,20 +1217,8 @@
           <w:sz w:val="18"/>
           <w:szCs w:val="18"/>
         </w:rPr>
-        <w:br/>
-      </w:r>
-      <w:r>
-        <w:rPr>
-          <w:rFonts w:ascii="Menlo" w:eastAsia="Times New Roman" w:hAnsi="Menlo" w:cs="Menlo"/>
-          <w:i/>
-          <w:iCs/>
-          <w:color w:val="808080"/>
-          <w:sz w:val="18"/>
-          <w:szCs w:val="18"/>
-        </w:rPr>
-        <w:t xml:space="preserve">// </w:t>
-      </w:r>
-      <w:proofErr w:type="spellStart"/>
+        <w:t>todo: Can you settings that make it really tough for the AI?</w:t>
+      </w:r>
       <w:r>
         <w:rPr>
           <w:rFonts w:ascii="Menlo" w:eastAsia="Times New Roman" w:hAnsi="Menlo" w:cs="Menlo"/>
@@ -1402,36 +1230,8 @@
           <w:sz w:val="18"/>
           <w:szCs w:val="18"/>
         </w:rPr>
-        <w:t>todo</w:t>
-      </w:r>
-      <w:proofErr w:type="spellEnd"/>
-      <w:r>
-        <w:rPr>
-          <w:rFonts w:ascii="Menlo" w:eastAsia="Times New Roman" w:hAnsi="Menlo" w:cs="Menlo"/>
-          <w:b/>
-          <w:bCs/>
-          <w:i/>
-          <w:iCs/>
-          <w:color w:val="0073BF"/>
-          <w:sz w:val="18"/>
-          <w:szCs w:val="18"/>
-        </w:rPr>
-        <w:t>: Can you settings that make it really tough for the AI?</w:t>
-      </w:r>
-      <w:r>
-        <w:rPr>
-          <w:rFonts w:ascii="Menlo" w:eastAsia="Times New Roman" w:hAnsi="Menlo" w:cs="Menlo"/>
-          <w:b/>
-          <w:bCs/>
-          <w:i/>
-          <w:iCs/>
-          <w:color w:val="0073BF"/>
-          <w:sz w:val="18"/>
-          <w:szCs w:val="18"/>
-        </w:rPr>
         <w:br/>
       </w:r>
-      <w:proofErr w:type="spellStart"/>
       <w:r>
         <w:rPr>
           <w:rFonts w:ascii="Menlo" w:eastAsia="Times New Roman" w:hAnsi="Menlo" w:cs="Menlo"/>
@@ -1470,9 +1270,45 @@
           <w:sz w:val="18"/>
           <w:szCs w:val="18"/>
         </w:rPr>
-        <w:t>y</w:t>
-      </w:r>
-      <w:proofErr w:type="spellEnd"/>
+        <w:t xml:space="preserve">y </w:t>
+      </w:r>
+      <w:r>
+        <w:rPr>
+          <w:rFonts w:ascii="Menlo" w:eastAsia="Times New Roman" w:hAnsi="Menlo" w:cs="Menlo"/>
+          <w:color w:val="000000"/>
+          <w:sz w:val="18"/>
+          <w:szCs w:val="18"/>
+        </w:rPr>
+        <w:t xml:space="preserve">= </w:t>
+      </w:r>
+      <w:r>
+        <w:rPr>
+          <w:rFonts w:ascii="Menlo" w:eastAsia="Times New Roman" w:hAnsi="Menlo" w:cs="Menlo"/>
+          <w:color w:val="0000FF"/>
+          <w:sz w:val="18"/>
+          <w:szCs w:val="18"/>
+        </w:rPr>
+        <w:t>0.2</w:t>
+      </w:r>
+      <w:r>
+        <w:rPr>
+          <w:rFonts w:ascii="Menlo" w:eastAsia="Times New Roman" w:hAnsi="Menlo" w:cs="Menlo"/>
+          <w:color w:val="000000"/>
+          <w:sz w:val="18"/>
+          <w:szCs w:val="18"/>
+        </w:rPr>
+        <w:t>;</w:t>
+      </w:r>
+      <w:r>
+        <w:rPr>
+          <w:rFonts w:ascii="Menlo" w:eastAsia="Times New Roman" w:hAnsi="Menlo" w:cs="Menlo"/>
+          <w:color w:val="000000"/>
+          <w:sz w:val="18"/>
+          <w:szCs w:val="18"/>
+        </w:rPr>
+        <w:br/>
+        <w:t>params.</w:t>
+      </w:r>
       <w:r>
         <w:rPr>
           <w:rFonts w:ascii="Menlo" w:eastAsia="Times New Roman" w:hAnsi="Menlo" w:cs="Menlo"/>
@@ -1482,53 +1318,16 @@
           <w:sz w:val="18"/>
           <w:szCs w:val="18"/>
         </w:rPr>
-        <w:t xml:space="preserve"> </w:t>
-      </w:r>
-      <w:r>
-        <w:rPr>
-          <w:rFonts w:ascii="Menlo" w:eastAsia="Times New Roman" w:hAnsi="Menlo" w:cs="Menlo"/>
-          <w:color w:val="000000"/>
-          <w:sz w:val="18"/>
-          <w:szCs w:val="18"/>
-        </w:rPr>
-        <w:t xml:space="preserve">= </w:t>
-      </w:r>
-      <w:r>
-        <w:rPr>
-          <w:rFonts w:ascii="Menlo" w:eastAsia="Times New Roman" w:hAnsi="Menlo" w:cs="Menlo"/>
-          <w:color w:val="0000FF"/>
-          <w:sz w:val="18"/>
-          <w:szCs w:val="18"/>
-        </w:rPr>
-        <w:t>0.2</w:t>
-      </w:r>
-      <w:r>
-        <w:rPr>
-          <w:rFonts w:ascii="Menlo" w:eastAsia="Times New Roman" w:hAnsi="Menlo" w:cs="Menlo"/>
-          <w:color w:val="000000"/>
-          <w:sz w:val="18"/>
-          <w:szCs w:val="18"/>
-        </w:rPr>
-        <w:t>;</w:t>
-      </w:r>
-      <w:r>
-        <w:rPr>
-          <w:rFonts w:ascii="Menlo" w:eastAsia="Times New Roman" w:hAnsi="Menlo" w:cs="Menlo"/>
-          <w:color w:val="000000"/>
-          <w:sz w:val="18"/>
-          <w:szCs w:val="18"/>
-        </w:rPr>
-        <w:br/>
-      </w:r>
-      <w:proofErr w:type="spellStart"/>
-      <w:r>
-        <w:rPr>
-          <w:rFonts w:ascii="Menlo" w:eastAsia="Times New Roman" w:hAnsi="Menlo" w:cs="Menlo"/>
-          <w:color w:val="000000"/>
-          <w:sz w:val="18"/>
-          <w:szCs w:val="18"/>
-        </w:rPr>
-        <w:t>params.</w:t>
+        <w:t>gravity</w:t>
+      </w:r>
+      <w:r>
+        <w:rPr>
+          <w:rFonts w:ascii="Menlo" w:eastAsia="Times New Roman" w:hAnsi="Menlo" w:cs="Menlo"/>
+          <w:color w:val="000000"/>
+          <w:sz w:val="18"/>
+          <w:szCs w:val="18"/>
+        </w:rPr>
+        <w:t>.</w:t>
       </w:r>
       <w:r>
         <w:rPr>
@@ -1539,16 +1338,44 @@
           <w:sz w:val="18"/>
           <w:szCs w:val="18"/>
         </w:rPr>
-        <w:t>gravity</w:t>
-      </w:r>
-      <w:r>
-        <w:rPr>
-          <w:rFonts w:ascii="Menlo" w:eastAsia="Times New Roman" w:hAnsi="Menlo" w:cs="Menlo"/>
-          <w:color w:val="000000"/>
-          <w:sz w:val="18"/>
-          <w:szCs w:val="18"/>
-        </w:rPr>
-        <w:t>.</w:t>
+        <w:t xml:space="preserve">x </w:t>
+      </w:r>
+      <w:r>
+        <w:rPr>
+          <w:rFonts w:ascii="Menlo" w:eastAsia="Times New Roman" w:hAnsi="Menlo" w:cs="Menlo"/>
+          <w:color w:val="000000"/>
+          <w:sz w:val="18"/>
+          <w:szCs w:val="18"/>
+        </w:rPr>
+        <w:t>= -</w:t>
+      </w:r>
+      <w:r>
+        <w:rPr>
+          <w:rFonts w:ascii="Menlo" w:eastAsia="Times New Roman" w:hAnsi="Menlo" w:cs="Menlo"/>
+          <w:color w:val="0000FF"/>
+          <w:sz w:val="18"/>
+          <w:szCs w:val="18"/>
+        </w:rPr>
+        <w:t>0.0</w:t>
+      </w:r>
+      <w:r>
+        <w:rPr>
+          <w:rFonts w:ascii="Menlo" w:eastAsia="Times New Roman" w:hAnsi="Menlo" w:cs="Menlo"/>
+          <w:color w:val="000000"/>
+          <w:sz w:val="18"/>
+          <w:szCs w:val="18"/>
+        </w:rPr>
+        <w:t>;</w:t>
+      </w:r>
+      <w:r>
+        <w:rPr>
+          <w:rFonts w:ascii="Menlo" w:eastAsia="Times New Roman" w:hAnsi="Menlo" w:cs="Menlo"/>
+          <w:color w:val="000000"/>
+          <w:sz w:val="18"/>
+          <w:szCs w:val="18"/>
+        </w:rPr>
+        <w:br/>
+        <w:t>params.</w:t>
       </w:r>
       <w:r>
         <w:rPr>
@@ -1559,28 +1386,16 @@
           <w:sz w:val="18"/>
           <w:szCs w:val="18"/>
         </w:rPr>
-        <w:t>x</w:t>
-      </w:r>
-      <w:proofErr w:type="spellEnd"/>
-      <w:r>
-        <w:rPr>
-          <w:rFonts w:ascii="Menlo" w:eastAsia="Times New Roman" w:hAnsi="Menlo" w:cs="Menlo"/>
-          <w:b/>
-          <w:bCs/>
-          <w:color w:val="660E7A"/>
-          <w:sz w:val="18"/>
-          <w:szCs w:val="18"/>
-        </w:rPr>
-        <w:t xml:space="preserve"> </w:t>
-      </w:r>
-      <w:r>
-        <w:rPr>
-          <w:rFonts w:ascii="Menlo" w:eastAsia="Times New Roman" w:hAnsi="Menlo" w:cs="Menlo"/>
-          <w:color w:val="000000"/>
-          <w:sz w:val="18"/>
-          <w:szCs w:val="18"/>
-        </w:rPr>
-        <w:t>= -</w:t>
+        <w:t xml:space="preserve">hooke </w:t>
+      </w:r>
+      <w:r>
+        <w:rPr>
+          <w:rFonts w:ascii="Menlo" w:eastAsia="Times New Roman" w:hAnsi="Menlo" w:cs="Menlo"/>
+          <w:color w:val="000000"/>
+          <w:sz w:val="18"/>
+          <w:szCs w:val="18"/>
+        </w:rPr>
+        <w:t xml:space="preserve">= </w:t>
       </w:r>
       <w:r>
         <w:rPr>
@@ -1589,7 +1404,7 @@
           <w:sz w:val="18"/>
           <w:szCs w:val="18"/>
         </w:rPr>
-        <w:t>0.0</w:t>
+        <w:t>0.01</w:t>
       </w:r>
       <w:r>
         <w:rPr>
@@ -1600,159 +1415,66 @@
         </w:rPr>
         <w:t>;</w:t>
       </w:r>
-      <w:r>
-        <w:rPr>
-          <w:rFonts w:ascii="Menlo" w:eastAsia="Times New Roman" w:hAnsi="Menlo" w:cs="Menlo"/>
-          <w:color w:val="000000"/>
-          <w:sz w:val="18"/>
-          <w:szCs w:val="18"/>
-        </w:rPr>
-        <w:br/>
-      </w:r>
-      <w:proofErr w:type="spellStart"/>
-      <w:r>
-        <w:rPr>
-          <w:rFonts w:ascii="Menlo" w:eastAsia="Times New Roman" w:hAnsi="Menlo" w:cs="Menlo"/>
-          <w:color w:val="000000"/>
-          <w:sz w:val="18"/>
-          <w:szCs w:val="18"/>
-        </w:rPr>
-        <w:t>params.</w:t>
-      </w:r>
-      <w:r>
-        <w:rPr>
-          <w:rFonts w:ascii="Menlo" w:eastAsia="Times New Roman" w:hAnsi="Menlo" w:cs="Menlo"/>
-          <w:b/>
-          <w:bCs/>
-          <w:color w:val="660E7A"/>
-          <w:sz w:val="18"/>
-          <w:szCs w:val="18"/>
-        </w:rPr>
-        <w:t>hooke</w:t>
-      </w:r>
-      <w:proofErr w:type="spellEnd"/>
-      <w:r>
-        <w:rPr>
-          <w:rFonts w:ascii="Menlo" w:eastAsia="Times New Roman" w:hAnsi="Menlo" w:cs="Menlo"/>
-          <w:b/>
-          <w:bCs/>
-          <w:color w:val="660E7A"/>
-          <w:sz w:val="18"/>
-          <w:szCs w:val="18"/>
-        </w:rPr>
-        <w:t xml:space="preserve"> </w:t>
-      </w:r>
-      <w:r>
-        <w:rPr>
-          <w:rFonts w:ascii="Menlo" w:eastAsia="Times New Roman" w:hAnsi="Menlo" w:cs="Menlo"/>
-          <w:color w:val="000000"/>
-          <w:sz w:val="18"/>
-          <w:szCs w:val="18"/>
-        </w:rPr>
-        <w:t xml:space="preserve">= </w:t>
-      </w:r>
-      <w:r>
-        <w:rPr>
-          <w:rFonts w:ascii="Menlo" w:eastAsia="Times New Roman" w:hAnsi="Menlo" w:cs="Menlo"/>
-          <w:color w:val="0000FF"/>
-          <w:sz w:val="18"/>
-          <w:szCs w:val="18"/>
-        </w:rPr>
-        <w:t>0.01</w:t>
-      </w:r>
-      <w:r>
-        <w:rPr>
-          <w:rFonts w:ascii="Menlo" w:eastAsia="Times New Roman" w:hAnsi="Menlo" w:cs="Menlo"/>
-          <w:color w:val="000000"/>
-          <w:sz w:val="18"/>
-          <w:szCs w:val="18"/>
-        </w:rPr>
-        <w:t>;</w:t>
-      </w:r>
     </w:p>
     <w:p/>
     <w:p>
       <w:pPr>
         <w:pStyle w:val="Heading2"/>
       </w:pPr>
-      <w:bookmarkStart w:id="11" w:name="_Toc515970692"/>
+      <w:bookmarkStart w:id="10" w:name="_Toc515970692"/>
       <w:r>
         <w:t>Defeating the Default Agent</w:t>
       </w:r>
       <w:r>
         <w:t xml:space="preserve"> (20 mins)</w:t>
       </w:r>
+      <w:bookmarkEnd w:id="10"/>
+    </w:p>
+    <w:p/>
+    <w:p>
+      <w:r>
+        <w:t xml:space="preserve">Continuing on from the above, experiment with the game parameters (by setting them as shown above, but to different values and also tuning additional parameters such as nAnchors). </w:t>
+      </w:r>
+      <w:r>
+        <w:t xml:space="preserve">  Can you find versions of the game playable that you can play, but for which the default AI fails</w:t>
+      </w:r>
+      <w:r>
+        <w:t>?</w:t>
+      </w:r>
+    </w:p>
+    <w:p/>
+    <w:p>
+      <w:pPr>
+        <w:pStyle w:val="Heading3"/>
+      </w:pPr>
+      <w:bookmarkStart w:id="11" w:name="_Toc515970693"/>
+      <w:r>
+        <w:t>Experimenting with long reward horizons.</w:t>
+      </w:r>
       <w:bookmarkEnd w:id="11"/>
     </w:p>
     <w:p/>
     <w:p>
       <w:r>
-        <w:t xml:space="preserve">Continuing on from the above, experiment with the game parameters (by setting them as shown above, but to different values and also tuning additional parameters such as </w:t>
-      </w:r>
-      <w:proofErr w:type="spellStart"/>
-      <w:r>
-        <w:t>nAnchors</w:t>
-      </w:r>
-      <w:proofErr w:type="spellEnd"/>
-      <w:r>
-        <w:t xml:space="preserve">). </w:t>
-      </w:r>
-      <w:r>
-        <w:t xml:space="preserve">  Can you find versions of the game playable that you can play, but for which the default AI fails</w:t>
-      </w:r>
-      <w:r>
-        <w:t>?</w:t>
-      </w:r>
-    </w:p>
-    <w:p/>
-    <w:p>
-      <w:pPr>
-        <w:pStyle w:val="Heading3"/>
-      </w:pPr>
-      <w:bookmarkStart w:id="12" w:name="_Toc515970693"/>
-      <w:r>
-        <w:t>Experimenting with long reward horizons.</w:t>
+        <w:t>Now set all the score related parameters to zero, apart from successBonus (leave this at its default value of 1000).  Does the agent now fail where it previously succeeded?  Try to find instances where the default rolling horizon player can still outperform the random player, despite the delayed reward.</w:t>
+      </w:r>
+    </w:p>
+    <w:p/>
+    <w:p/>
+    <w:p>
+      <w:pPr>
+        <w:pStyle w:val="Heading2"/>
+      </w:pPr>
+      <w:bookmarkStart w:id="12" w:name="_Toc515970694"/>
+      <w:r>
+        <w:t>Agent Optimisation (1.5 hours)</w:t>
       </w:r>
       <w:bookmarkEnd w:id="12"/>
     </w:p>
     <w:p/>
     <w:p>
       <w:r>
-        <w:t xml:space="preserve">Now set all the score related parameters to zero, apart from </w:t>
-      </w:r>
-      <w:proofErr w:type="spellStart"/>
-      <w:r>
-        <w:t>successBonus</w:t>
-      </w:r>
-      <w:proofErr w:type="spellEnd"/>
-      <w:r>
-        <w:t xml:space="preserve"> (leave this at its default value of 1000).  Does the agent now fail where it previously succeeded?  Try to find instances where the default rolling horizon player can still outperform the random player, despite the delayed reward.</w:t>
-      </w:r>
-    </w:p>
-    <w:p/>
-    <w:p/>
-    <w:p>
-      <w:pPr>
-        <w:pStyle w:val="Heading2"/>
-      </w:pPr>
-      <w:bookmarkStart w:id="13" w:name="_Toc515970694"/>
-      <w:r>
-        <w:t>Agent Optimisation (1.5 hours)</w:t>
-      </w:r>
-      <w:bookmarkEnd w:id="13"/>
-    </w:p>
-    <w:p/>
-    <w:p>
-      <w:r>
-        <w:t xml:space="preserve">Now optimise an agent to play </w:t>
-      </w:r>
-      <w:proofErr w:type="spellStart"/>
-      <w:r>
-        <w:t>CaveSwing</w:t>
-      </w:r>
-      <w:proofErr w:type="spellEnd"/>
-      <w:r>
-        <w:t>.</w:t>
+        <w:t>Now optimise an agent to play CaveSwing.</w:t>
       </w:r>
     </w:p>
     <w:p/>
@@ -1760,12 +1482,10 @@
       <w:r>
         <w:t>To do this, look again at the code for yesterday’s lab which optimised the game parameters (</w:t>
       </w:r>
-      <w:proofErr w:type="spellStart"/>
       <w:proofErr w:type="gramStart"/>
       <w:r>
         <w:t>hyperopt.TuneCaveSwingParams</w:t>
       </w:r>
-      <w:proofErr w:type="spellEnd"/>
       <w:proofErr w:type="gramEnd"/>
       <w:r>
         <w:t>)</w:t>
@@ -1777,12 +1497,10 @@
         <w:lastRenderedPageBreak/>
         <w:t xml:space="preserve">Now do a refactor/copy of that in to the class </w:t>
       </w:r>
-      <w:proofErr w:type="spellStart"/>
       <w:proofErr w:type="gramStart"/>
       <w:r>
         <w:t>hyperopt.TuneCaveSwingAgent</w:t>
       </w:r>
-      <w:proofErr w:type="spellEnd"/>
       <w:proofErr w:type="gramEnd"/>
       <w:r>
         <w:t>.</w:t>
@@ -1791,25 +1509,12 @@
     <w:p/>
     <w:p>
       <w:r>
-        <w:t xml:space="preserve">You’ll need an </w:t>
-      </w:r>
-      <w:proofErr w:type="spellStart"/>
-      <w:r>
-        <w:t>AnnotatedFitnessSpace</w:t>
-      </w:r>
-      <w:proofErr w:type="spellEnd"/>
-      <w:r>
-        <w:t xml:space="preserve"> for this: you’ll find an incomplete one in the file: </w:t>
-      </w:r>
-      <w:proofErr w:type="spellStart"/>
-      <w:r>
-        <w:t>caveswing.</w:t>
+        <w:t>You’ll need an AnnotatedFitnessSpace for this: you’ll find an incomplete one in the file: caveswing.</w:t>
       </w:r>
       <w:proofErr w:type="gramStart"/>
       <w:r>
         <w:t>design.EvoAgentSearchSpaceCaveSwing</w:t>
       </w:r>
-      <w:proofErr w:type="spellEnd"/>
       <w:proofErr w:type="gramEnd"/>
     </w:p>
     <w:p/>
@@ -1858,7 +1563,6 @@
         </w:rPr>
         <w:t xml:space="preserve">// </w:t>
       </w:r>
-      <w:proofErr w:type="spellStart"/>
       <w:r>
         <w:rPr>
           <w:rFonts w:ascii="Menlo" w:eastAsia="Times New Roman" w:hAnsi="Menlo" w:cs="Menlo"/>
@@ -1870,9 +1574,8 @@
           <w:sz w:val="18"/>
           <w:szCs w:val="18"/>
         </w:rPr>
-        <w:t>todo</w:t>
-      </w:r>
-      <w:proofErr w:type="spellEnd"/>
+        <w:t>todo now run a game and return the result</w:t>
+      </w:r>
       <w:r>
         <w:rPr>
           <w:rFonts w:ascii="Menlo" w:eastAsia="Times New Roman" w:hAnsi="Menlo" w:cs="Menlo"/>
@@ -1884,19 +1587,6 @@
           <w:sz w:val="18"/>
           <w:szCs w:val="18"/>
         </w:rPr>
-        <w:t xml:space="preserve"> now run a game and return the result</w:t>
-      </w:r>
-      <w:r>
-        <w:rPr>
-          <w:rFonts w:ascii="Menlo" w:eastAsia="Times New Roman" w:hAnsi="Menlo" w:cs="Menlo"/>
-          <w:b/>
-          <w:bCs/>
-          <w:i/>
-          <w:iCs/>
-          <w:color w:val="0073BF"/>
-          <w:sz w:val="18"/>
-          <w:szCs w:val="18"/>
-        </w:rPr>
         <w:br/>
       </w:r>
       <w:r>
@@ -1908,9 +1598,8 @@
           <w:sz w:val="18"/>
           <w:szCs w:val="18"/>
         </w:rPr>
-        <w:t xml:space="preserve">// use the evaluation code from </w:t>
-      </w:r>
-      <w:proofErr w:type="spellStart"/>
+        <w:t xml:space="preserve">// use the </w:t>
+      </w:r>
       <w:r>
         <w:rPr>
           <w:rFonts w:ascii="Menlo" w:eastAsia="Times New Roman" w:hAnsi="Menlo" w:cs="Menlo"/>
@@ -1920,9 +1609,8 @@
           <w:sz w:val="18"/>
           <w:szCs w:val="18"/>
         </w:rPr>
-        <w:t>yesterdays</w:t>
-      </w:r>
-      <w:proofErr w:type="spellEnd"/>
+        <w:t>code from yesterday</w:t>
+      </w:r>
       <w:r>
         <w:rPr>
           <w:rFonts w:ascii="Menlo" w:eastAsia="Times New Roman" w:hAnsi="Menlo" w:cs="Menlo"/>
@@ -1932,7 +1620,7 @@
           <w:sz w:val="18"/>
           <w:szCs w:val="18"/>
         </w:rPr>
-        <w:t xml:space="preserve"> lab to evaluate the agent we already made</w:t>
+        <w:t>’</w:t>
       </w:r>
       <w:r>
         <w:rPr>
@@ -1943,6 +1631,17 @@
           <w:sz w:val="18"/>
           <w:szCs w:val="18"/>
         </w:rPr>
+        <w:t>s lab to evaluate the agent we already made</w:t>
+      </w:r>
+      <w:r>
+        <w:rPr>
+          <w:rFonts w:ascii="Menlo" w:eastAsia="Times New Roman" w:hAnsi="Menlo" w:cs="Menlo"/>
+          <w:i/>
+          <w:iCs/>
+          <w:color w:val="808080"/>
+          <w:sz w:val="18"/>
+          <w:szCs w:val="18"/>
+        </w:rPr>
         <w:br/>
       </w:r>
       <w:r>
@@ -1963,17 +1662,7 @@
           <w:sz w:val="18"/>
           <w:szCs w:val="18"/>
         </w:rPr>
-        <w:t xml:space="preserve">value = </w:t>
-      </w:r>
-      <w:proofErr w:type="spellStart"/>
-      <w:r>
-        <w:rPr>
-          <w:rFonts w:ascii="Menlo" w:eastAsia="Times New Roman" w:hAnsi="Menlo" w:cs="Menlo"/>
-          <w:color w:val="000000"/>
-          <w:sz w:val="18"/>
-          <w:szCs w:val="18"/>
-        </w:rPr>
-        <w:t>Math.</w:t>
+        <w:t>value = Math.</w:t>
       </w:r>
       <w:r>
         <w:rPr>
@@ -1986,7 +1675,6 @@
         </w:rPr>
         <w:t>random</w:t>
       </w:r>
-      <w:proofErr w:type="spellEnd"/>
       <w:r>
         <w:rPr>
           <w:rFonts w:ascii="Menlo" w:eastAsia="Times New Roman" w:hAnsi="Menlo" w:cs="Menlo"/>
@@ -2105,23 +1793,21 @@
       <w:r>
         <w:t xml:space="preserve">When you have it running, now run some experiments by modifying </w:t>
       </w:r>
-      <w:proofErr w:type="spellStart"/>
       <w:proofErr w:type="gramStart"/>
       <w:r>
-        <w:t>hyperopt.TuneCaveSwingAgent</w:t>
-      </w:r>
-      <w:proofErr w:type="spellEnd"/>
+        <w:t>hyperopt.TuneCaveSw</w:t>
+      </w:r>
+      <w:r>
+        <w:t>ingAgent</w:t>
+      </w:r>
+      <w:bookmarkStart w:id="13" w:name="_GoBack"/>
+      <w:bookmarkEnd w:id="13"/>
       <w:proofErr w:type="gramEnd"/>
       <w:r>
-        <w:t xml:space="preserve"> to call the new </w:t>
-      </w:r>
-      <w:proofErr w:type="spellStart"/>
-      <w:r>
-        <w:t>AnnotadedFitnessLandscape</w:t>
-      </w:r>
-      <w:proofErr w:type="spellEnd"/>
-      <w:r>
-        <w:t>.</w:t>
+        <w:t xml:space="preserve"> to call the new Annotat</w:t>
+      </w:r>
+      <w:r>
+        <w:t>edFitnessLandscape.</w:t>
       </w:r>
     </w:p>
     <w:p/>
@@ -2175,7 +1861,13 @@
     <w:p/>
     <w:p>
       <w:r>
-        <w:t>For the best solution you can find, test it with and without the shift buffer.  What impact on performance to you observe now?</w:t>
+        <w:t>For the best solution you can find, test it with and without the shift buffe</w:t>
+      </w:r>
+      <w:r>
+        <w:t>r.  What impact on performance d</w:t>
+      </w:r>
+      <w:r>
+        <w:t>o you observe now?</w:t>
       </w:r>
     </w:p>
     <w:p/>
@@ -3374,6 +3066,33 @@
     <w:unhideWhenUsed/>
     <w:rsid w:val="00390199"/>
   </w:style>
+  <w:style w:type="paragraph" w:styleId="BalloonText">
+    <w:name w:val="Balloon Text"/>
+    <w:basedOn w:val="Normal"/>
+    <w:link w:val="BalloonTextChar"/>
+    <w:uiPriority w:val="99"/>
+    <w:semiHidden/>
+    <w:unhideWhenUsed/>
+    <w:rsid w:val="00B61630"/>
+    <w:rPr>
+      <w:rFonts w:ascii="Times New Roman" w:hAnsi="Times New Roman" w:cs="Times New Roman"/>
+      <w:sz w:val="18"/>
+      <w:szCs w:val="18"/>
+    </w:rPr>
+  </w:style>
+  <w:style w:type="character" w:customStyle="1" w:styleId="BalloonTextChar">
+    <w:name w:val="Balloon Text Char"/>
+    <w:basedOn w:val="DefaultParagraphFont"/>
+    <w:link w:val="BalloonText"/>
+    <w:uiPriority w:val="99"/>
+    <w:semiHidden/>
+    <w:rsid w:val="00B61630"/>
+    <w:rPr>
+      <w:rFonts w:ascii="Times New Roman" w:hAnsi="Times New Roman" w:cs="Times New Roman"/>
+      <w:sz w:val="18"/>
+      <w:szCs w:val="18"/>
+    </w:rPr>
+  </w:style>
 </w:styles>
 </file>
 

</xml_diff>